<commit_message>
updasheafgdfhrtsyeta drink to this...
yeah yeah...
</commit_message>
<xml_diff>
--- a/Project document.docx
+++ b/Project document.docx
@@ -946,19 +946,7 @@
               <w:rPr>
                 <w:b w:val="0"/>
               </w:rPr>
-              <w:t>(</w:t>
-            </w:r>
-            <w:r>
-              <w:rPr>
-                <w:b w:val="0"/>
-              </w:rPr>
-              <w:t>Customer ID</w:t>
-            </w:r>
-            <w:r>
-              <w:rPr>
-                <w:b w:val="0"/>
-              </w:rPr>
-              <w:t>)</w:t>
+              <w:t>(Customer ID)</w:t>
             </w:r>
           </w:p>
           <w:p>
@@ -1990,9 +1978,9 @@
         <w:tblDescription w:val="Project communication table"/>
       </w:tblPr>
       <w:tblGrid>
-        <w:gridCol w:w="2410"/>
-        <w:gridCol w:w="2126"/>
         <w:gridCol w:w="2268"/>
+        <w:gridCol w:w="2127"/>
+        <w:gridCol w:w="2409"/>
         <w:gridCol w:w="2556"/>
       </w:tblGrid>
       <w:tr>
@@ -2003,7 +1991,7 @@
         <w:tc>
           <w:tcPr>
             <w:cnfStyle w:val="001000000000" w:firstRow="0" w:lastRow="0" w:firstColumn="1" w:lastColumn="0" w:oddVBand="0" w:evenVBand="0" w:oddHBand="0" w:evenHBand="0" w:firstRowFirstColumn="0" w:firstRowLastColumn="0" w:lastRowFirstColumn="0" w:lastRowLastColumn="0"/>
-            <w:tcW w:w="2410" w:type="dxa"/>
+            <w:tcW w:w="2268" w:type="dxa"/>
             <w:tcBorders>
               <w:top w:val="nil"/>
               <w:left w:val="nil"/>
@@ -2021,7 +2009,7 @@
         </w:tc>
         <w:tc>
           <w:tcPr>
-            <w:tcW w:w="2126" w:type="dxa"/>
+            <w:tcW w:w="2127" w:type="dxa"/>
             <w:tcBorders>
               <w:top w:val="nil"/>
             </w:tcBorders>
@@ -2039,7 +2027,7 @@
         </w:tc>
         <w:tc>
           <w:tcPr>
-            <w:tcW w:w="2268" w:type="dxa"/>
+            <w:tcW w:w="2409" w:type="dxa"/>
             <w:tcBorders>
               <w:top w:val="nil"/>
             </w:tcBorders>
@@ -2079,7 +2067,7 @@
         <w:tc>
           <w:tcPr>
             <w:cnfStyle w:val="001000000000" w:firstRow="0" w:lastRow="0" w:firstColumn="1" w:lastColumn="0" w:oddVBand="0" w:evenVBand="0" w:oddHBand="0" w:evenHBand="0" w:firstRowFirstColumn="0" w:firstRowLastColumn="0" w:lastRowFirstColumn="0" w:lastRowLastColumn="0"/>
-            <w:tcW w:w="2410" w:type="dxa"/>
+            <w:tcW w:w="2268" w:type="dxa"/>
             <w:vMerge w:val="restart"/>
             <w:tcBorders>
               <w:left w:val="nil"/>
@@ -2154,6 +2142,34 @@
               <w:rPr>
                 <w:b w:val="0"/>
               </w:rPr>
+              <w:t>Attraction City</w:t>
+            </w:r>
+          </w:p>
+          <w:p>
+            <w:pPr>
+              <w:pStyle w:val="Tabletext"/>
+              <w:rPr>
+                <w:b w:val="0"/>
+              </w:rPr>
+            </w:pPr>
+            <w:r>
+              <w:rPr>
+                <w:b w:val="0"/>
+              </w:rPr>
+              <w:t>Attraction Country</w:t>
+            </w:r>
+          </w:p>
+          <w:p>
+            <w:pPr>
+              <w:pStyle w:val="Tabletext"/>
+              <w:rPr>
+                <w:b w:val="0"/>
+              </w:rPr>
+            </w:pPr>
+            <w:r>
+              <w:rPr>
+                <w:b w:val="0"/>
+              </w:rPr>
               <w:t>Ticket Type</w:t>
             </w:r>
           </w:p>
@@ -2180,7 +2196,7 @@
         </w:tc>
         <w:tc>
           <w:tcPr>
-            <w:tcW w:w="2126" w:type="dxa"/>
+            <w:tcW w:w="2127" w:type="dxa"/>
             <w:vMerge w:val="restart"/>
           </w:tcPr>
           <w:p>
@@ -2204,10 +2220,7 @@
               <w:cnfStyle w:val="000000000000" w:firstRow="0" w:lastRow="0" w:firstColumn="0" w:lastColumn="0" w:oddVBand="0" w:evenVBand="0" w:oddHBand="0" w:evenHBand="0" w:firstRowFirstColumn="0" w:firstRowLastColumn="0" w:lastRowFirstColumn="0" w:lastRowLastColumn="0"/>
             </w:pPr>
             <w:r>
-              <w:t xml:space="preserve">Attraction </w:t>
-            </w:r>
-            <w:r>
-              <w:t>Name</w:t>
+              <w:t>Attraction Name</w:t>
             </w:r>
           </w:p>
           <w:p>
@@ -2226,6 +2239,24 @@
             </w:pPr>
             <w:r>
               <w:t>Attraction Type</w:t>
+            </w:r>
+          </w:p>
+          <w:p>
+            <w:pPr>
+              <w:pStyle w:val="Tabletext"/>
+              <w:cnfStyle w:val="000000000000" w:firstRow="0" w:lastRow="0" w:firstColumn="0" w:lastColumn="0" w:oddVBand="0" w:evenVBand="0" w:oddHBand="0" w:evenHBand="0" w:firstRowFirstColumn="0" w:firstRowLastColumn="0" w:lastRowFirstColumn="0" w:lastRowLastColumn="0"/>
+            </w:pPr>
+            <w:r>
+              <w:t>Attraction City</w:t>
+            </w:r>
+          </w:p>
+          <w:p>
+            <w:pPr>
+              <w:pStyle w:val="Tabletext"/>
+              <w:cnfStyle w:val="000000000000" w:firstRow="0" w:lastRow="0" w:firstColumn="0" w:lastColumn="0" w:oddVBand="0" w:evenVBand="0" w:oddHBand="0" w:evenHBand="0" w:firstRowFirstColumn="0" w:firstRowLastColumn="0" w:lastRowFirstColumn="0" w:lastRowLastColumn="0"/>
+            </w:pPr>
+            <w:r>
+              <w:t>Attraction Country</w:t>
             </w:r>
           </w:p>
           <w:p>
@@ -2255,7 +2286,7 @@
         </w:tc>
         <w:tc>
           <w:tcPr>
-            <w:tcW w:w="2268" w:type="dxa"/>
+            <w:tcW w:w="2409" w:type="dxa"/>
           </w:tcPr>
           <w:p>
             <w:pPr>
@@ -2304,12 +2335,12 @@
               <w:pStyle w:val="Tabletext"/>
               <w:cnfStyle w:val="000000000000" w:firstRow="0" w:lastRow="0" w:firstColumn="0" w:lastColumn="0" w:oddVBand="0" w:evenVBand="0" w:oddHBand="0" w:evenHBand="0" w:firstRowFirstColumn="0" w:firstRowLastColumn="0" w:lastRowFirstColumn="0" w:lastRowLastColumn="0"/>
             </w:pPr>
-          </w:p>
-          <w:p>
-            <w:pPr>
-              <w:pStyle w:val="Tabletext"/>
-              <w:cnfStyle w:val="000000000000" w:firstRow="0" w:lastRow="0" w:firstColumn="0" w:lastColumn="0" w:oddVBand="0" w:evenVBand="0" w:oddHBand="0" w:evenHBand="0" w:firstRowFirstColumn="0" w:firstRowLastColumn="0" w:lastRowFirstColumn="0" w:lastRowLastColumn="0"/>
-            </w:pPr>
+            <w:r>
+              <w:t>(Location ID)</w:t>
+            </w:r>
+            <w:r>
+              <w:t>*</w:t>
+            </w:r>
           </w:p>
         </w:tc>
         <w:tc>
@@ -2361,13 +2392,27 @@
               <w:t>Attraction Type ID*</w:t>
             </w:r>
           </w:p>
+          <w:p>
+            <w:pPr>
+              <w:pStyle w:val="Tabletext"/>
+              <w:cnfStyle w:val="000000000000" w:firstRow="0" w:lastRow="0" w:firstColumn="0" w:lastColumn="0" w:oddVBand="0" w:evenVBand="0" w:oddHBand="0" w:evenHBand="0" w:firstRowFirstColumn="0" w:firstRowLastColumn="0" w:lastRowFirstColumn="0" w:lastRowLastColumn="0"/>
+            </w:pPr>
+            <w:r>
+              <w:t>(</w:t>
+            </w:r>
+            <w:bookmarkStart w:id="0" w:name="_GoBack"/>
+            <w:bookmarkEnd w:id="0"/>
+            <w:r>
+              <w:t>Location ID)*</w:t>
+            </w:r>
+          </w:p>
         </w:tc>
       </w:tr>
       <w:tr>
         <w:tc>
           <w:tcPr>
             <w:cnfStyle w:val="001000000000" w:firstRow="0" w:lastRow="0" w:firstColumn="1" w:lastColumn="0" w:oddVBand="0" w:evenVBand="0" w:oddHBand="0" w:evenHBand="0" w:firstRowFirstColumn="0" w:firstRowLastColumn="0" w:lastRowFirstColumn="0" w:lastRowLastColumn="0"/>
-            <w:tcW w:w="2410" w:type="dxa"/>
+            <w:tcW w:w="2268" w:type="dxa"/>
             <w:vMerge/>
             <w:tcBorders>
               <w:left w:val="nil"/>
@@ -2381,7 +2426,7 @@
         </w:tc>
         <w:tc>
           <w:tcPr>
-            <w:tcW w:w="2126" w:type="dxa"/>
+            <w:tcW w:w="2127" w:type="dxa"/>
             <w:vMerge/>
           </w:tcPr>
           <w:p>
@@ -2393,8 +2438,7 @@
         </w:tc>
         <w:tc>
           <w:tcPr>
-            <w:tcW w:w="2268" w:type="dxa"/>
-            <w:vMerge w:val="restart"/>
+            <w:tcW w:w="2409" w:type="dxa"/>
           </w:tcPr>
           <w:p>
             <w:pPr>
@@ -2408,34 +2452,22 @@
               <w:rPr>
                 <w:u w:val="single"/>
               </w:rPr>
-              <w:t>Attraction ID</w:t>
-            </w:r>
-            <w:r>
+              <w:t>Attraction ID*</w:t>
+            </w:r>
+          </w:p>
+          <w:p>
+            <w:pPr>
+              <w:pStyle w:val="Tabletext"/>
+              <w:cnfStyle w:val="000000000000" w:firstRow="0" w:lastRow="0" w:firstColumn="0" w:lastColumn="0" w:oddVBand="0" w:evenVBand="0" w:oddHBand="0" w:evenHBand="0" w:firstRowFirstColumn="0" w:firstRowLastColumn="0" w:lastRowFirstColumn="0" w:lastRowLastColumn="0"/>
               <w:rPr>
                 <w:u w:val="single"/>
               </w:rPr>
-              <w:t>*</w:t>
-            </w:r>
-          </w:p>
-          <w:p>
-            <w:pPr>
-              <w:pStyle w:val="Tabletext"/>
-              <w:cnfStyle w:val="000000000000" w:firstRow="0" w:lastRow="0" w:firstColumn="0" w:lastColumn="0" w:oddVBand="0" w:evenVBand="0" w:oddHBand="0" w:evenHBand="0" w:firstRowFirstColumn="0" w:firstRowLastColumn="0" w:lastRowFirstColumn="0" w:lastRowLastColumn="0"/>
+            </w:pPr>
+            <w:r>
               <w:rPr>
                 <w:u w:val="single"/>
               </w:rPr>
-            </w:pPr>
-            <w:r>
-              <w:rPr>
-                <w:u w:val="single"/>
-              </w:rPr>
-              <w:t>Ticket Type</w:t>
-            </w:r>
-            <w:r>
-              <w:rPr>
-                <w:u w:val="single"/>
-              </w:rPr>
-              <w:t>*</w:t>
+              <w:t>Ticket Type*</w:t>
             </w:r>
           </w:p>
           <w:p>
@@ -2512,7 +2544,7 @@
         <w:tc>
           <w:tcPr>
             <w:cnfStyle w:val="001000000000" w:firstRow="0" w:lastRow="0" w:firstColumn="1" w:lastColumn="0" w:oddVBand="0" w:evenVBand="0" w:oddHBand="0" w:evenHBand="0" w:firstRowFirstColumn="0" w:firstRowLastColumn="0" w:lastRowFirstColumn="0" w:lastRowLastColumn="0"/>
-            <w:tcW w:w="2410" w:type="dxa"/>
+            <w:tcW w:w="2268" w:type="dxa"/>
             <w:vMerge/>
             <w:tcBorders>
               <w:left w:val="nil"/>
@@ -2526,7 +2558,7 @@
         </w:tc>
         <w:tc>
           <w:tcPr>
-            <w:tcW w:w="2126" w:type="dxa"/>
+            <w:tcW w:w="2127" w:type="dxa"/>
             <w:vMerge/>
           </w:tcPr>
           <w:p>
@@ -2538,14 +2570,35 @@
         </w:tc>
         <w:tc>
           <w:tcPr>
-            <w:tcW w:w="2268" w:type="dxa"/>
-            <w:vMerge/>
+            <w:tcW w:w="2409" w:type="dxa"/>
+            <w:vMerge w:val="restart"/>
           </w:tcPr>
           <w:p>
             <w:pPr>
               <w:pStyle w:val="Tabletext"/>
               <w:cnfStyle w:val="000000000000" w:firstRow="0" w:lastRow="0" w:firstColumn="0" w:lastColumn="0" w:oddVBand="0" w:evenVBand="0" w:oddHBand="0" w:evenHBand="0" w:firstRowFirstColumn="0" w:firstRowLastColumn="0" w:lastRowFirstColumn="0" w:lastRowLastColumn="0"/>
             </w:pPr>
+            <w:r>
+              <w:t>(Location ID)</w:t>
+            </w:r>
+          </w:p>
+          <w:p>
+            <w:pPr>
+              <w:pStyle w:val="Tabletext"/>
+              <w:cnfStyle w:val="000000000000" w:firstRow="0" w:lastRow="0" w:firstColumn="0" w:lastColumn="0" w:oddVBand="0" w:evenVBand="0" w:oddHBand="0" w:evenHBand="0" w:firstRowFirstColumn="0" w:firstRowLastColumn="0" w:lastRowFirstColumn="0" w:lastRowLastColumn="0"/>
+            </w:pPr>
+            <w:r>
+              <w:t>Attraction City</w:t>
+            </w:r>
+          </w:p>
+          <w:p>
+            <w:pPr>
+              <w:pStyle w:val="Tabletext"/>
+              <w:cnfStyle w:val="000000000000" w:firstRow="0" w:lastRow="0" w:firstColumn="0" w:lastColumn="0" w:oddVBand="0" w:evenVBand="0" w:oddHBand="0" w:evenHBand="0" w:firstRowFirstColumn="0" w:firstRowLastColumn="0" w:lastRowFirstColumn="0" w:lastRowLastColumn="0"/>
+            </w:pPr>
+            <w:r>
+              <w:t>Attraction Country</w:t>
+            </w:r>
           </w:p>
         </w:tc>
         <w:tc>
@@ -2559,36 +2612,39 @@
             <w:pPr>
               <w:pStyle w:val="Tabletext"/>
               <w:cnfStyle w:val="000000000000" w:firstRow="0" w:lastRow="0" w:firstColumn="0" w:lastColumn="0" w:oddVBand="0" w:evenVBand="0" w:oddHBand="0" w:evenHBand="0" w:firstRowFirstColumn="0" w:firstRowLastColumn="0" w:lastRowFirstColumn="0" w:lastRowLastColumn="0"/>
-              <w:rPr>
-                <w:u w:val="single"/>
-              </w:rPr>
-            </w:pPr>
-            <w:r>
-              <w:rPr>
-                <w:u w:val="single"/>
-              </w:rPr>
-              <w:t>(Ticket Type ID)</w:t>
-            </w:r>
-          </w:p>
-          <w:p>
-            <w:pPr>
-              <w:pStyle w:val="Tabletext"/>
-              <w:cnfStyle w:val="000000000000" w:firstRow="0" w:lastRow="0" w:firstColumn="0" w:lastColumn="0" w:oddVBand="0" w:evenVBand="0" w:oddHBand="0" w:evenHBand="0" w:firstRowFirstColumn="0" w:firstRowLastColumn="0" w:lastRowFirstColumn="0" w:lastRowLastColumn="0"/>
-            </w:pPr>
-            <w:r>
-              <w:t>Ticket Type</w:t>
+            </w:pPr>
+            <w:r>
+              <w:t>(Location ID)</w:t>
+            </w:r>
+          </w:p>
+          <w:p>
+            <w:pPr>
+              <w:pStyle w:val="Tabletext"/>
+              <w:cnfStyle w:val="000000000000" w:firstRow="0" w:lastRow="0" w:firstColumn="0" w:lastColumn="0" w:oddVBand="0" w:evenVBand="0" w:oddHBand="0" w:evenHBand="0" w:firstRowFirstColumn="0" w:firstRowLastColumn="0" w:lastRowFirstColumn="0" w:lastRowLastColumn="0"/>
+            </w:pPr>
+            <w:r>
+              <w:t>Attraction City</w:t>
+            </w:r>
+          </w:p>
+          <w:p>
+            <w:pPr>
+              <w:pStyle w:val="Tabletext"/>
+              <w:cnfStyle w:val="000000000000" w:firstRow="0" w:lastRow="0" w:firstColumn="0" w:lastColumn="0" w:oddVBand="0" w:evenVBand="0" w:oddHBand="0" w:evenHBand="0" w:firstRowFirstColumn="0" w:firstRowLastColumn="0" w:lastRowFirstColumn="0" w:lastRowLastColumn="0"/>
+            </w:pPr>
+            <w:r>
+              <w:t>Attraction Country</w:t>
             </w:r>
           </w:p>
         </w:tc>
       </w:tr>
       <w:tr>
         <w:trPr>
-          <w:trHeight w:val="842"/>
+          <w:trHeight w:val="420"/>
         </w:trPr>
         <w:tc>
           <w:tcPr>
             <w:cnfStyle w:val="001000000000" w:firstRow="0" w:lastRow="0" w:firstColumn="1" w:lastColumn="0" w:oddVBand="0" w:evenVBand="0" w:oddHBand="0" w:evenHBand="0" w:firstRowFirstColumn="0" w:firstRowLastColumn="0" w:lastRowFirstColumn="0" w:lastRowLastColumn="0"/>
-            <w:tcW w:w="2410" w:type="dxa"/>
+            <w:tcW w:w="2268" w:type="dxa"/>
             <w:vMerge/>
             <w:tcBorders>
               <w:left w:val="nil"/>
@@ -2602,7 +2658,7 @@
         </w:tc>
         <w:tc>
           <w:tcPr>
-            <w:tcW w:w="2126" w:type="dxa"/>
+            <w:tcW w:w="2127" w:type="dxa"/>
             <w:vMerge/>
           </w:tcPr>
           <w:p>
@@ -2614,7 +2670,7 @@
         </w:tc>
         <w:tc>
           <w:tcPr>
-            <w:tcW w:w="2268" w:type="dxa"/>
+            <w:tcW w:w="2409" w:type="dxa"/>
             <w:vMerge/>
           </w:tcPr>
           <w:p>
@@ -2643,19 +2699,83 @@
               <w:rPr>
                 <w:u w:val="single"/>
               </w:rPr>
-              <w:t>(</w:t>
-            </w:r>
-            <w:r>
+              <w:t>(Ticket Type ID)</w:t>
+            </w:r>
+          </w:p>
+          <w:p>
+            <w:pPr>
+              <w:pStyle w:val="Tabletext"/>
+              <w:cnfStyle w:val="000000000000" w:firstRow="0" w:lastRow="0" w:firstColumn="0" w:lastColumn="0" w:oddVBand="0" w:evenVBand="0" w:oddHBand="0" w:evenHBand="0" w:firstRowFirstColumn="0" w:firstRowLastColumn="0" w:lastRowFirstColumn="0" w:lastRowLastColumn="0"/>
+            </w:pPr>
+            <w:r>
+              <w:t>Ticket Type</w:t>
+            </w:r>
+          </w:p>
+        </w:tc>
+      </w:tr>
+      <w:tr>
+        <w:trPr>
+          <w:trHeight w:val="420"/>
+        </w:trPr>
+        <w:tc>
+          <w:tcPr>
+            <w:cnfStyle w:val="001000000000" w:firstRow="0" w:lastRow="0" w:firstColumn="1" w:lastColumn="0" w:oddVBand="0" w:evenVBand="0" w:oddHBand="0" w:evenHBand="0" w:firstRowFirstColumn="0" w:firstRowLastColumn="0" w:lastRowFirstColumn="0" w:lastRowLastColumn="0"/>
+            <w:tcW w:w="2268" w:type="dxa"/>
+            <w:vMerge/>
+            <w:tcBorders>
+              <w:left w:val="nil"/>
+            </w:tcBorders>
+          </w:tcPr>
+          <w:p>
+            <w:pPr>
+              <w:pStyle w:val="Tabletext"/>
+            </w:pPr>
+          </w:p>
+        </w:tc>
+        <w:tc>
+          <w:tcPr>
+            <w:tcW w:w="2127" w:type="dxa"/>
+            <w:vMerge/>
+          </w:tcPr>
+          <w:p>
+            <w:pPr>
+              <w:pStyle w:val="Tabletext"/>
+              <w:cnfStyle w:val="000000000000" w:firstRow="0" w:lastRow="0" w:firstColumn="0" w:lastColumn="0" w:oddVBand="0" w:evenVBand="0" w:oddHBand="0" w:evenHBand="0" w:firstRowFirstColumn="0" w:firstRowLastColumn="0" w:lastRowFirstColumn="0" w:lastRowLastColumn="0"/>
+            </w:pPr>
+          </w:p>
+        </w:tc>
+        <w:tc>
+          <w:tcPr>
+            <w:tcW w:w="2409" w:type="dxa"/>
+            <w:vMerge/>
+          </w:tcPr>
+          <w:p>
+            <w:pPr>
+              <w:pStyle w:val="Tabletext"/>
+              <w:cnfStyle w:val="000000000000" w:firstRow="0" w:lastRow="0" w:firstColumn="0" w:lastColumn="0" w:oddVBand="0" w:evenVBand="0" w:oddHBand="0" w:evenHBand="0" w:firstRowFirstColumn="0" w:firstRowLastColumn="0" w:lastRowFirstColumn="0" w:lastRowLastColumn="0"/>
+            </w:pPr>
+          </w:p>
+        </w:tc>
+        <w:tc>
+          <w:tcPr>
+            <w:tcW w:w="2556" w:type="dxa"/>
+            <w:tcBorders>
+              <w:right w:val="nil"/>
+            </w:tcBorders>
+          </w:tcPr>
+          <w:p>
+            <w:pPr>
+              <w:pStyle w:val="Tabletext"/>
+              <w:cnfStyle w:val="000000000000" w:firstRow="0" w:lastRow="0" w:firstColumn="0" w:lastColumn="0" w:oddVBand="0" w:evenVBand="0" w:oddHBand="0" w:evenHBand="0" w:firstRowFirstColumn="0" w:firstRowLastColumn="0" w:lastRowFirstColumn="0" w:lastRowLastColumn="0"/>
               <w:rPr>
                 <w:u w:val="single"/>
               </w:rPr>
-              <w:t>Attraction Type</w:t>
-            </w:r>
+            </w:pPr>
             <w:r>
               <w:rPr>
                 <w:u w:val="single"/>
               </w:rPr>
-              <w:t xml:space="preserve"> ID)</w:t>
+              <w:t>(Attraction Type ID)</w:t>
             </w:r>
           </w:p>
           <w:p>
@@ -2685,10 +2805,7 @@
     </w:p>
     <w:p>
       <w:r>
-        <w:t>In this section the documents have been normalised to third normal form </w:t>
-      </w:r>
-      <w:r>
-        <w:t xml:space="preserve">based on the scenario given. We have based much of the normalisation on assumptions from the information provided. </w:t>
+        <w:t xml:space="preserve">In this section the documents have been normalised to third normal form based on the scenario given. We have based much of the normalisation on assumptions from the information provided. </w:t>
       </w:r>
     </w:p>
     <w:p>
@@ -2757,14 +2874,7 @@
         <w:pStyle w:val="Heading1"/>
       </w:pPr>
       <w:r>
-        <w:lastRenderedPageBreak/>
-        <w:t>Database Design &amp; </w:t>
-      </w:r>
-      <w:r>
-        <w:t xml:space="preserve">MYSQL </w:t>
-      </w:r>
-      <w:r>
-        <w:t>Implementation Introduction </w:t>
+        <w:t>Database Design &amp; MYSQL Implementation Introduction </w:t>
       </w:r>
     </w:p>
     <w:p>
@@ -2850,112 +2960,26 @@
           <w:i/>
           <w:u w:val="single"/>
         </w:rPr>
-        <w:t>Booking_</w:t>
+        <w:t>Booking_ID</w:t>
+      </w:r>
+      <w:r>
+        <w:rPr>
+          <w:i/>
+        </w:rPr>
+        <w:t xml:space="preserve">*, </w:t>
       </w:r>
       <w:r>
         <w:rPr>
           <w:i/>
           <w:u w:val="single"/>
         </w:rPr>
-        <w:t>ID</w:t>
+        <w:t>Attraction_ID</w:t>
       </w:r>
       <w:r>
         <w:rPr>
           <w:i/>
         </w:rPr>
-        <w:t>*</w:t>
-      </w:r>
-      <w:r>
-        <w:rPr>
-          <w:i/>
-        </w:rPr>
-        <w:t xml:space="preserve">, </w:t>
-      </w:r>
-      <w:r>
-        <w:rPr>
-          <w:i/>
-          <w:u w:val="single"/>
-        </w:rPr>
-        <w:t>Attraction_</w:t>
-      </w:r>
-      <w:r>
-        <w:rPr>
-          <w:i/>
-          <w:u w:val="single"/>
-        </w:rPr>
-        <w:t>ID</w:t>
-      </w:r>
-      <w:r>
-        <w:rPr>
-          <w:i/>
-        </w:rPr>
-        <w:t>*</w:t>
-      </w:r>
-      <w:r>
-        <w:rPr>
-          <w:i/>
-        </w:rPr>
-        <w:t>, Ticket_</w:t>
-      </w:r>
-      <w:r>
-        <w:rPr>
-          <w:i/>
-        </w:rPr>
-        <w:t>Type</w:t>
-      </w:r>
-      <w:r>
-        <w:rPr>
-          <w:i/>
-        </w:rPr>
-        <w:t>_ID</w:t>
-      </w:r>
-      <w:r>
-        <w:rPr>
-          <w:i/>
-        </w:rPr>
-        <w:t>*</w:t>
-      </w:r>
-      <w:r>
-        <w:rPr>
-          <w:i/>
-        </w:rPr>
-        <w:t>, Ticket_</w:t>
-      </w:r>
-      <w:r>
-        <w:rPr>
-          <w:i/>
-        </w:rPr>
-        <w:t>Date</w:t>
-      </w:r>
-      <w:r>
-        <w:rPr>
-          <w:i/>
-        </w:rPr>
-        <w:t>, Ticket_</w:t>
-      </w:r>
-      <w:r>
-        <w:rPr>
-          <w:i/>
-        </w:rPr>
-        <w:t>Quantity</w:t>
-      </w:r>
-      <w:r>
-        <w:rPr>
-          <w:i/>
-        </w:rPr>
-        <w:t xml:space="preserve">, </w:t>
-      </w:r>
-      <w:r>
-        <w:rPr>
-          <w:i/>
-        </w:rPr>
-        <w:t>Ticke</w:t>
-      </w:r>
-      <w:r>
-        <w:rPr>
-          <w:i/>
-        </w:rPr>
-        <w:t>t_Total_Cost</w:t>
+        <w:t>*, Ticket_Type_ID*, Ticket_Date, Ticket_Quantity, Ticket_Total_Cost</w:t>
       </w:r>
       <w:r>
         <w:t>)</w:t>
@@ -2969,11 +2993,19 @@
         <w:rPr>
           <w:b/>
         </w:rPr>
-        <w:t>Attraction_Catalogue</w:t>
+        <w:t>Attraction_</w:t>
+      </w:r>
+      <w:proofErr w:type="gramStart"/>
+      <w:r>
+        <w:rPr>
+          <w:b/>
+        </w:rPr>
+        <w:t>Catalogue</w:t>
       </w:r>
       <w:r>
         <w:t>(</w:t>
       </w:r>
+      <w:proofErr w:type="gramEnd"/>
       <w:r>
         <w:rPr>
           <w:i/>
@@ -2988,6 +3020,20 @@
         <w:t>, Attraction_Name, Attraction_Description, Attraction_Type_ID*</w:t>
       </w:r>
       <w:r>
+        <w:rPr>
+          <w:i/>
+        </w:rPr>
+        <w:t xml:space="preserve">, </w:t>
+      </w:r>
+      <w:proofErr w:type="spellStart"/>
+      <w:r>
+        <w:rPr>
+          <w:i/>
+        </w:rPr>
+        <w:t>Location_ID</w:t>
+      </w:r>
+      <w:proofErr w:type="spellEnd"/>
+      <w:r>
         <w:t>)</w:t>
       </w:r>
     </w:p>
@@ -2999,11 +3045,19 @@
         <w:rPr>
           <w:b/>
         </w:rPr>
-        <w:t>Attraction_Price_List</w:t>
+        <w:t>Attraction_Price_</w:t>
+      </w:r>
+      <w:proofErr w:type="gramStart"/>
+      <w:r>
+        <w:rPr>
+          <w:b/>
+        </w:rPr>
+        <w:t>List</w:t>
       </w:r>
       <w:r>
         <w:t>(</w:t>
       </w:r>
+      <w:proofErr w:type="gramEnd"/>
       <w:r>
         <w:rPr>
           <w:i/>
@@ -3029,6 +3083,40 @@
           <w:i/>
         </w:rPr>
         <w:t>*, Ticket_Price</w:t>
+      </w:r>
+      <w:r>
+        <w:t>)</w:t>
+      </w:r>
+    </w:p>
+    <w:p>
+      <w:pPr>
+        <w:pStyle w:val="Tabletext"/>
+      </w:pPr>
+      <w:proofErr w:type="gramStart"/>
+      <w:r>
+        <w:rPr>
+          <w:b/>
+        </w:rPr>
+        <w:t>Location</w:t>
+      </w:r>
+      <w:r>
+        <w:t>(</w:t>
+      </w:r>
+      <w:proofErr w:type="spellStart"/>
+      <w:proofErr w:type="gramEnd"/>
+      <w:r>
+        <w:rPr>
+          <w:i/>
+          <w:u w:val="single"/>
+        </w:rPr>
+        <w:t>Location_ID</w:t>
+      </w:r>
+      <w:proofErr w:type="spellEnd"/>
+      <w:r>
+        <w:rPr>
+          <w:i/>
+        </w:rPr>
+        <w:t>, City, Country</w:t>
       </w:r>
       <w:r>
         <w:t>)</w:t>
@@ -3045,11 +3133,19 @@
         <w:rPr>
           <w:b/>
         </w:rPr>
-        <w:t>Ticket_Type</w:t>
+        <w:t>Ticket_</w:t>
+      </w:r>
+      <w:proofErr w:type="gramStart"/>
+      <w:r>
+        <w:rPr>
+          <w:b/>
+        </w:rPr>
+        <w:t>Type</w:t>
       </w:r>
       <w:r>
         <w:t>(</w:t>
       </w:r>
+      <w:proofErr w:type="gramEnd"/>
       <w:r>
         <w:rPr>
           <w:i/>
@@ -3196,8 +3292,6 @@
       <w:pPr>
         <w:pStyle w:val="Tabletext"/>
       </w:pPr>
-      <w:bookmarkStart w:id="0" w:name="_GoBack"/>
-      <w:bookmarkEnd w:id="0"/>
     </w:p>
     <w:p>
       <w:r>
@@ -3262,7 +3356,6 @@
           <w:alias w:val="Date"/>
           <w:tag w:val=""/>
           <w:id w:val="746766154"/>
-          <w:placeholder/>
           <w:dataBinding w:prefixMappings="xmlns:ns0='http://schemas.microsoft.com/office/2006/coverPageProps' " w:xpath="/ns0:CoverPageProperties[1]/ns0:PublishDate[1]" w:storeItemID="{55AF091B-3C7A-41E3-B477-F2FDAA23CFDA}"/>
           <w:date w:fullDate="2015-03-20T00:00:00Z">
             <w:dateFormat w:val="M/d/yyyy"/>
@@ -3293,7 +3386,6 @@
           <w:alias w:val="Title"/>
           <w:tag w:val=""/>
           <w:id w:val="-329599224"/>
-          <w:placeholder/>
           <w:dataBinding w:prefixMappings="xmlns:ns0='http://purl.org/dc/elements/1.1/' xmlns:ns1='http://schemas.openxmlformats.org/package/2006/metadata/core-properties' " w:xpath="/ns1:coreProperties[1]/ns0:title[1]" w:storeItemID="{6C3C8BC8-F283-45AE-878A-BAB7291924A1}"/>
           <w:text/>
         </w:sdtPr>
@@ -3337,7 +3429,7 @@
             <w:rPr>
               <w:noProof/>
             </w:rPr>
-            <w:t>1</w:t>
+            <w:t>3</w:t>
           </w:r>
           <w:r>
             <w:fldChar w:fldCharType="end"/>
@@ -6308,6 +6400,8 @@
   </w:compat>
   <w:rsids>
     <w:rsidRoot w:val="00AE32D5"/>
+    <w:rsid w:val="00711E32"/>
+    <w:rsid w:val="007D4176"/>
     <w:rsid w:val="00AE32D5"/>
   </w:rsids>
   <m:mathPr>
@@ -7059,15 +7153,6 @@
 </file>
 
 <file path=customXml/item1.xml><?xml version="1.0" encoding="utf-8"?>
-<?mso-contentType ?>
-<FormTemplates xmlns="http://schemas.microsoft.com/sharepoint/v3/contenttype/forms">
-  <Display>DocumentLibraryForm</Display>
-  <Edit>AssetEditForm</Edit>
-  <New>DocumentLibraryForm</New>
-</FormTemplates>
-</file>
-
-<file path=customXml/item2.xml><?xml version="1.0" encoding="utf-8"?>
 <CoverPageProperties xmlns="http://schemas.microsoft.com/office/2006/coverPageProps">
   <PublishDate>2015-03-20T00:00:00</PublishDate>
   <Abstract/>
@@ -7078,18 +7163,27 @@
 </CoverPageProperties>
 </file>
 
+<file path=customXml/item2.xml><?xml version="1.0" encoding="utf-8"?>
+<?mso-contentType ?>
+<FormTemplates xmlns="http://schemas.microsoft.com/sharepoint/v3/contenttype/forms">
+  <Display>DocumentLibraryForm</Display>
+  <Edit>AssetEditForm</Edit>
+  <New>DocumentLibraryForm</New>
+</FormTemplates>
+</file>
+
 <file path=customXml/itemProps1.xml><?xml version="1.0" encoding="utf-8"?>
+<ds:datastoreItem xmlns:ds="http://schemas.openxmlformats.org/officeDocument/2006/customXml" ds:itemID="{55AF091B-3C7A-41E3-B477-F2FDAA23CFDA}">
+  <ds:schemaRefs>
+    <ds:schemaRef ds:uri="http://schemas.microsoft.com/office/2006/coverPageProps"/>
+  </ds:schemaRefs>
+</ds:datastoreItem>
+</file>
+
+<file path=customXml/itemProps2.xml><?xml version="1.0" encoding="utf-8"?>
 <ds:datastoreItem xmlns:ds="http://schemas.openxmlformats.org/officeDocument/2006/customXml" ds:itemID="{61F29840-ED91-4B8B-89A3-204E03A550ED}">
   <ds:schemaRefs>
     <ds:schemaRef ds:uri="http://schemas.microsoft.com/sharepoint/v3/contenttype/forms"/>
   </ds:schemaRefs>
 </ds:datastoreItem>
-</file>
-
-<file path=customXml/itemProps2.xml><?xml version="1.0" encoding="utf-8"?>
-<ds:datastoreItem xmlns:ds="http://schemas.openxmlformats.org/officeDocument/2006/customXml" ds:itemID="{55AF091B-3C7A-41E3-B477-F2FDAA23CFDA}">
-  <ds:schemaRefs>
-    <ds:schemaRef ds:uri="http://schemas.microsoft.com/office/2006/coverPageProps"/>
-  </ds:schemaRefs>
-</ds:datastoreItem>
 </file>
</xml_diff>